<commit_message>
Second and Third Question started
</commit_message>
<xml_diff>
--- a/history of internet.docx
+++ b/history of internet.docx
@@ -426,53 +426,552 @@
       </w:r>
       <w:proofErr w:type="gramStart"/>
       <w:r>
-        <w:t>good  example</w:t>
-      </w:r>
+        <w:t>good  examples</w:t>
+      </w:r>
+      <w:proofErr w:type="gramEnd"/>
+      <w:r>
+        <w:t xml:space="preserve"> of the benefits of succesful investment and commitment to research and development of information infrastructure. </w:t>
+      </w:r>
+    </w:p>
+    <w:p>
+      <w:pPr>
+        <w:rPr>
+          <w:rFonts w:ascii="Arial" w:hAnsi="Arial" w:cs="Arial"/>
+          <w:color w:val="222222"/>
+          <w:shd w:val="clear" w:color="auto" w:fill="FFFFFF"/>
+        </w:rPr>
+      </w:pPr>
+    </w:p>
+    <w:p>
+      <w:pPr>
+        <w:rPr>
+          <w:rFonts w:ascii="Arial" w:hAnsi="Arial" w:cs="Arial"/>
+          <w:color w:val="222222"/>
+          <w:shd w:val="clear" w:color="auto" w:fill="FFFFFF"/>
+        </w:rPr>
+      </w:pPr>
+    </w:p>
+    <w:p>
+      <w:pPr>
+        <w:rPr>
+          <w:sz w:val="48"/>
+          <w:szCs w:val="48"/>
+        </w:rPr>
+      </w:pPr>
+      <w:r>
+        <w:rPr>
+          <w:sz w:val="48"/>
+          <w:szCs w:val="48"/>
+        </w:rPr>
+        <w:t xml:space="preserve">List of </w:t>
+      </w:r>
+      <w:proofErr w:type="gramStart"/>
+      <w:r>
+        <w:rPr>
+          <w:sz w:val="48"/>
+          <w:szCs w:val="48"/>
+        </w:rPr>
+        <w:t>website ,their</w:t>
+      </w:r>
+      <w:proofErr w:type="gramEnd"/>
+      <w:r>
+        <w:rPr>
+          <w:sz w:val="48"/>
+          <w:szCs w:val="48"/>
+        </w:rPr>
+        <w:t xml:space="preserve"> category and their gradual change</w:t>
+      </w:r>
+    </w:p>
+    <w:p>
+      <w:pPr>
+        <w:rPr>
+          <w:sz w:val="44"/>
+          <w:szCs w:val="44"/>
+        </w:rPr>
+      </w:pPr>
+      <w:proofErr w:type="gramStart"/>
+      <w:r>
+        <w:rPr>
+          <w:sz w:val="44"/>
+          <w:szCs w:val="44"/>
+        </w:rPr>
+        <w:t>1)</w:t>
+      </w:r>
+      <w:r>
+        <w:rPr>
+          <w:sz w:val="44"/>
+          <w:szCs w:val="44"/>
+        </w:rPr>
+        <w:t>facebook</w:t>
+      </w:r>
+      <w:proofErr w:type="gramEnd"/>
+    </w:p>
+    <w:p>
+      <w:r>
+        <w:t>Facebook- it started in 2004 in Harvard by mark zuckerberg and its one of the popular site, millions of users visit this web site daily.</w:t>
+      </w:r>
+    </w:p>
+    <w:p>
+      <w:r>
+        <w:lastRenderedPageBreak/>
+        <w:t xml:space="preserve">Category-informational, news, local business, place, </w:t>
+      </w:r>
+      <w:proofErr w:type="gramStart"/>
+      <w:r>
+        <w:t>company ,organization</w:t>
+      </w:r>
+      <w:proofErr w:type="gramEnd"/>
+      <w:r>
+        <w:t xml:space="preserve"> ,brand or product, entertainment, cause or  community</w:t>
+      </w:r>
+    </w:p>
+    <w:p>
+      <w:r>
+        <w:t>This popular site comes through process, its changing its layout, design and style gradually since the first time it invented in 2004</w:t>
+      </w:r>
+    </w:p>
+    <w:p>
+      <w:r>
+        <w:t>2004-facebook belongs to Harvard it was like sigl school dictionary, and the owner of the project as mark and it had ”Mark zukenberk production” logo on bottom of each page and later in 2004 new schools opened and  2005 the work continued.</w:t>
+      </w:r>
+    </w:p>
+    <w:p>
+      <w:r>
+        <w:t xml:space="preserve">2005- Facebook was in dictionary mode, we </w:t>
+      </w:r>
+      <w:proofErr w:type="gramStart"/>
+      <w:r>
+        <w:t>couldn’t</w:t>
+      </w:r>
+      <w:proofErr w:type="gramEnd"/>
+      <w:r>
+        <w:t xml:space="preserve"> communicate through it later in2005 Facebook makes blue toned a welcome contrast.</w:t>
+      </w:r>
+    </w:p>
+    <w:p>
+      <w:r>
+        <w:t>2006-it makes status box popped, started introduction of multiple photos. In ep 2006 newsfeed and mini feed shook up on Facebook and the site changed from dictionary to a feed and he users were not happy  and in late of 2006 the company added share button on it</w:t>
+      </w:r>
+    </w:p>
+    <w:p>
+      <w:r>
+        <w:t>2007-started adding gobs of feature from video to Facebook</w:t>
+      </w:r>
+    </w:p>
+    <w:p>
+      <w:r>
+        <w:t>2008-new looking Facebook wall by redesigning the site</w:t>
+      </w:r>
+    </w:p>
+    <w:p>
+      <w:r>
+        <w:t>2009-makes it newsfeed more like tweeter, it redesigned by people protest to bring back the walls that were disappear through the process of redesigning</w:t>
+      </w:r>
+    </w:p>
+    <w:p>
+      <w:r>
+        <w:t>2010-similar to 2009</w:t>
+      </w:r>
+    </w:p>
+    <w:p>
+      <w:r>
+        <w:t>2011-odious ticker appear which was ugly and within the weeks timeline appears</w:t>
+      </w:r>
+    </w:p>
+    <w:p>
+      <w:r>
+        <w:t>2012-similar to 2011</w:t>
+      </w:r>
+      <w:proofErr w:type="gramStart"/>
+      <w:r>
+        <w:t>,it</w:t>
+      </w:r>
+      <w:proofErr w:type="gramEnd"/>
+      <w:r>
+        <w:t xml:space="preserve"> stay pretty the same with the design of 2011</w:t>
+      </w:r>
+    </w:p>
+    <w:p>
+      <w:r>
+        <w:t>2013-give timeline and newsfeed a major revamp, it had a large picture</w:t>
+      </w:r>
+    </w:p>
+    <w:p>
+      <w:r>
+        <w:t>2014-had started on mobile other than desktop</w:t>
+      </w:r>
+    </w:p>
+    <w:p>
+      <w:pPr>
+        <w:rPr>
+          <w:sz w:val="44"/>
+          <w:szCs w:val="44"/>
+        </w:rPr>
+      </w:pPr>
+      <w:proofErr w:type="gramStart"/>
+      <w:r>
+        <w:rPr>
+          <w:sz w:val="44"/>
+          <w:szCs w:val="44"/>
+        </w:rPr>
+        <w:t>2)Google</w:t>
+      </w:r>
+      <w:proofErr w:type="gramEnd"/>
+    </w:p>
+    <w:p>
+      <w:r>
+        <w:t xml:space="preserve">Google- </w:t>
+      </w:r>
+      <w:proofErr w:type="gramStart"/>
+      <w:r>
+        <w:t>its</w:t>
+      </w:r>
+      <w:proofErr w:type="gramEnd"/>
+      <w:r>
+        <w:t xml:space="preserve"> the most visited website globally it was first funded in September 4 1998</w:t>
+      </w:r>
+    </w:p>
+    <w:p>
+      <w:r>
+        <w:t>Category-informational</w:t>
+      </w:r>
+    </w:p>
+    <w:p>
+      <w:r>
+        <w:t>Its gradual process is</w:t>
+      </w:r>
+    </w:p>
+    <w:p>
+      <w:r>
+        <w:t>1999-it exited beta and entered official release, it had small news feed on top search result but it provides fast search results</w:t>
+      </w:r>
+    </w:p>
+    <w:p>
+      <w:r>
+        <w:t>2000-started earning money non the search engine</w:t>
+      </w:r>
+    </w:p>
+    <w:p>
+      <w:r>
+        <w:lastRenderedPageBreak/>
+        <w:t xml:space="preserve">2001-launch google image, and this image button added </w:t>
+      </w:r>
+      <w:proofErr w:type="gramStart"/>
+      <w:r>
+        <w:t>to alongside groups and dictionary also search</w:t>
+      </w:r>
+      <w:proofErr w:type="gramEnd"/>
+      <w:r>
+        <w:t xml:space="preserve"> engine started to work on multi direction</w:t>
+      </w:r>
+    </w:p>
+    <w:p>
+      <w:r>
+        <w:t>2002-google news has started</w:t>
+      </w:r>
+    </w:p>
+    <w:p>
+      <w:r>
+        <w:t xml:space="preserve">2004- </w:t>
+      </w:r>
+      <w:proofErr w:type="gramStart"/>
+      <w:r>
+        <w:t>it</w:t>
+      </w:r>
+      <w:proofErr w:type="gramEnd"/>
+      <w:r>
+        <w:t xml:space="preserve"> worked on the search engine by finding fun new way to searching</w:t>
+      </w:r>
+    </w:p>
+    <w:p>
+      <w:r>
+        <w:t xml:space="preserve">2005- </w:t>
+      </w:r>
+      <w:proofErr w:type="gramStart"/>
+      <w:r>
+        <w:t>it</w:t>
+      </w:r>
+      <w:proofErr w:type="gramEnd"/>
+      <w:r>
+        <w:t xml:space="preserve"> started google map, it changes the perspective of people from using physical paper n to digital</w:t>
+      </w:r>
+    </w:p>
+    <w:p>
+      <w:r>
+        <w:t xml:space="preserve">2005- </w:t>
+      </w:r>
+      <w:proofErr w:type="gramStart"/>
+      <w:r>
+        <w:t>it</w:t>
+      </w:r>
+      <w:proofErr w:type="gramEnd"/>
+      <w:r>
+        <w:t xml:space="preserve"> started google video</w:t>
+      </w:r>
+    </w:p>
+    <w:p>
+      <w:r>
+        <w:t>2006-it started google weather, by telling the weather it made people life easier</w:t>
+      </w:r>
+    </w:p>
+    <w:p>
+      <w:r>
+        <w:t>2008-after 2008 google has not changed much still now</w:t>
+      </w:r>
+    </w:p>
+    <w:p>
+      <w:pPr>
+        <w:rPr>
+          <w:sz w:val="44"/>
+          <w:szCs w:val="44"/>
+        </w:rPr>
+      </w:pPr>
+      <w:proofErr w:type="gramStart"/>
+      <w:r>
+        <w:rPr>
+          <w:sz w:val="44"/>
+          <w:szCs w:val="44"/>
+        </w:rPr>
+        <w:t>3)youtube</w:t>
+      </w:r>
+      <w:proofErr w:type="gramEnd"/>
+    </w:p>
+    <w:p>
+      <w:r>
+        <w:t>Its American video sharing platform.it started n 2005</w:t>
+      </w:r>
+    </w:p>
+    <w:p>
+      <w:r>
+        <w:t>Category-entertainment</w:t>
+      </w:r>
+    </w:p>
+    <w:p>
+      <w:r>
+        <w:t>The evolution of YouTube from 2005-2019</w:t>
+      </w:r>
+    </w:p>
+    <w:p>
+      <w:r>
+        <w:t xml:space="preserve">2005-it had </w:t>
+      </w:r>
+      <w:proofErr w:type="gramStart"/>
+      <w:r>
+        <w:t>a</w:t>
+      </w:r>
+      <w:proofErr w:type="gramEnd"/>
+      <w:r>
+        <w:t xml:space="preserve"> uploaded video, favorite video, direct message, profile, homepage tabs after you promoted from username and password </w:t>
+      </w:r>
+    </w:p>
+    <w:p>
+      <w:r>
+        <w:t>2006-2009- videos could be rated from 1-5 by thumbs up and thumbs down system, and also</w:t>
+      </w:r>
+      <w:r>
+        <w:t xml:space="preserve"> </w:t>
+      </w:r>
+      <w:r>
+        <w:t xml:space="preserve">in a home page  there was a community tab </w:t>
+      </w:r>
+    </w:p>
+    <w:p>
+      <w:r>
+        <w:t>2010-2011-it 2011 it started to show the popular videos by their genres in 2012- it allow users to add channels homepage</w:t>
+      </w:r>
+    </w:p>
+    <w:p>
+      <w:r>
+        <w:t xml:space="preserve">2013- Its homepage really resemble like the homepage which looks likes today, and it had a music, game, sport, news, </w:t>
+      </w:r>
+      <w:proofErr w:type="gramStart"/>
+      <w:r>
+        <w:t>Tv</w:t>
+      </w:r>
+      <w:proofErr w:type="gramEnd"/>
+      <w:r>
+        <w:t xml:space="preserve"> show links</w:t>
+      </w:r>
+    </w:p>
+    <w:p>
+      <w:r>
+        <w:t>2014-2015-started to tag supported videos, and make subscribe button, which hosts of recommended channels</w:t>
+      </w:r>
+    </w:p>
+    <w:p>
+      <w:r>
+        <w:t xml:space="preserve">2000-2020 -YouTube enabled users to use its website by smartphone, it also started promotion and </w:t>
+      </w:r>
+      <w:proofErr w:type="gramStart"/>
+      <w:r>
+        <w:t>it’s</w:t>
+      </w:r>
+      <w:proofErr w:type="gramEnd"/>
+      <w:r>
+        <w:t xml:space="preserve"> changing gradually</w:t>
+      </w:r>
+    </w:p>
+    <w:p>
+      <w:proofErr w:type="gramStart"/>
+      <w:r>
+        <w:t>4)yahoo</w:t>
+      </w:r>
+      <w:proofErr w:type="gramEnd"/>
+    </w:p>
+    <w:p>
+      <w:r>
+        <w:t>Yahoo-invented by jerry in 1994, to share a list of their favorite website</w:t>
+      </w:r>
+    </w:p>
+    <w:p>
+      <w:r>
+        <w:t>Yahoo created their company in 1995-1996</w:t>
+      </w:r>
+    </w:p>
+    <w:p>
+      <w:r>
+        <w:t xml:space="preserve">1995- </w:t>
+      </w:r>
+      <w:proofErr w:type="gramStart"/>
+      <w:r>
+        <w:t>on</w:t>
+      </w:r>
+      <w:proofErr w:type="gramEnd"/>
+      <w:r>
+        <w:t xml:space="preserve"> march they get their first buying proposal from American online</w:t>
+      </w:r>
+    </w:p>
+    <w:p>
+      <w:r>
+        <w:lastRenderedPageBreak/>
+        <w:t>In 1996-it g public with its chares</w:t>
+      </w:r>
+    </w:p>
+    <w:p>
+      <w:r>
+        <w:t>1997-2000- in 1997 and 1998 yahoo created service based on what customers and started sport, game, chat, a travel section, calendar, file sharing</w:t>
+      </w:r>
+    </w:p>
+    <w:p>
+      <w:r>
+        <w:t xml:space="preserve">1999- </w:t>
+      </w:r>
+      <w:proofErr w:type="gramStart"/>
+      <w:r>
+        <w:t>tarted</w:t>
+      </w:r>
+      <w:proofErr w:type="gramEnd"/>
+      <w:r>
+        <w:t xml:space="preserve"> a small website that started between 2 collage guys with 2000-4000 employees</w:t>
+      </w:r>
+    </w:p>
+    <w:p>
+      <w:r>
+        <w:t xml:space="preserve">2000- </w:t>
+      </w:r>
+      <w:proofErr w:type="gramStart"/>
+      <w:r>
+        <w:t>ad</w:t>
+      </w:r>
+      <w:proofErr w:type="gramEnd"/>
+      <w:r>
+        <w:t xml:space="preserve"> started</w:t>
+      </w:r>
+    </w:p>
+    <w:p>
+      <w:r>
+        <w:t xml:space="preserve">2011- </w:t>
+      </w:r>
+      <w:proofErr w:type="gramStart"/>
+      <w:r>
+        <w:t>it</w:t>
+      </w:r>
+      <w:proofErr w:type="gramEnd"/>
+      <w:r>
+        <w:t xml:space="preserve"> turned to mobile apps</w:t>
+      </w:r>
+    </w:p>
+    <w:p>
+      <w:r>
+        <w:t>2012-started to call”the Hoo”</w:t>
+      </w:r>
+    </w:p>
+    <w:p>
+      <w:r>
+        <w:t>2013-won award in 2013and be easy bloginig site</w:t>
+      </w:r>
+    </w:p>
+    <w:p>
+      <w:r>
+        <w:t xml:space="preserve">From 2014 upto now </w:t>
+      </w:r>
+      <w:proofErr w:type="gramStart"/>
+      <w:r>
+        <w:t>its</w:t>
+      </w:r>
+      <w:proofErr w:type="gramEnd"/>
+      <w:r>
+        <w:t xml:space="preserve"> changing gradually</w:t>
+      </w:r>
+    </w:p>
+    <w:p>
+      <w:pPr>
+        <w:rPr>
+          <w:rFonts w:ascii="Arial" w:hAnsi="Arial" w:cs="Arial"/>
+          <w:color w:val="222222"/>
+          <w:shd w:val="clear" w:color="auto" w:fill="FFFFFF"/>
+        </w:rPr>
+      </w:pPr>
       <w:bookmarkStart w:id="0" w:name="_GoBack"/>
       <w:bookmarkEnd w:id="0"/>
-      <w:r>
-        <w:t>s</w:t>
-      </w:r>
-      <w:proofErr w:type="gramEnd"/>
-      <w:r>
-        <w:t xml:space="preserve"> of the benefits of </w:t>
-      </w:r>
-      <w:proofErr w:type="spellStart"/>
-      <w:r>
-        <w:t>succesful</w:t>
-      </w:r>
-      <w:proofErr w:type="spellEnd"/>
-      <w:r>
-        <w:t xml:space="preserve"> investment and commitment to research and development of information infrastructure. </w:t>
-      </w:r>
-    </w:p>
-    <w:p>
-      <w:pPr>
-        <w:rPr>
-          <w:rFonts w:ascii="Arial" w:hAnsi="Arial" w:cs="Arial"/>
-          <w:color w:val="222222"/>
-          <w:shd w:val="clear" w:color="auto" w:fill="FFFFFF"/>
-        </w:rPr>
-      </w:pPr>
-    </w:p>
-    <w:p>
-      <w:pPr>
-        <w:rPr>
-          <w:rFonts w:ascii="Arial" w:hAnsi="Arial" w:cs="Arial"/>
-          <w:color w:val="222222"/>
-          <w:shd w:val="clear" w:color="auto" w:fill="FFFFFF"/>
-        </w:rPr>
-      </w:pPr>
-    </w:p>
-    <w:p>
-      <w:pPr>
-        <w:rPr>
-          <w:rFonts w:ascii="Arial" w:hAnsi="Arial" w:cs="Arial"/>
-          <w:color w:val="222222"/>
-          <w:shd w:val="clear" w:color="auto" w:fill="FFFFFF"/>
-        </w:rPr>
-      </w:pPr>
-    </w:p>
+    </w:p>
+    <w:p>
+      <w:r>
+        <w:t>Portal websites</w:t>
+      </w:r>
+    </w:p>
+    <w:p>
+      <w:r>
+        <w:t>Examples of portal websites</w:t>
+      </w:r>
+    </w:p>
+    <w:p>
+      <w:r>
+        <w:t xml:space="preserve">Google-it is a search </w:t>
+      </w:r>
+      <w:proofErr w:type="gramStart"/>
+      <w:r>
+        <w:t>engine  ,it</w:t>
+      </w:r>
+      <w:proofErr w:type="gramEnd"/>
+      <w:r>
+        <w:t xml:space="preserve"> customize many reference sites</w:t>
+      </w:r>
+    </w:p>
+    <w:p>
+      <w:r>
+        <w:t>Yahoo-it offers email service, web hosting and social networks</w:t>
+      </w:r>
+    </w:p>
+    <w:p>
+      <w:r>
+        <w:t>MSN-it offers email service</w:t>
+      </w:r>
+    </w:p>
+    <w:p>
+      <w:r>
+        <w:t xml:space="preserve">Bing- </w:t>
+      </w:r>
+      <w:proofErr w:type="gramStart"/>
+      <w:r>
+        <w:t>it’s</w:t>
+      </w:r>
+      <w:proofErr w:type="gramEnd"/>
+      <w:r>
+        <w:t xml:space="preserve"> a search engine</w:t>
+      </w:r>
+    </w:p>
+    <w:p/>
     <w:p/>
     <w:sectPr>
       <w:pgSz w:w="12240" w:h="15840"/>

</xml_diff>